<commit_message>
Added ingredients to Polyjuice Potion Protocol
</commit_message>
<xml_diff>
--- a/Biochemistry/Polyjuice Potion Protocol.docx
+++ b/Biochemistry/Polyjuice Potion Protocol.docx
@@ -277,32 +277,122 @@
         <w:spacing w:before="0" w:beforeAutospacing="0" w:after="0" w:afterAutospacing="0"/>
         <w:textAlignment w:val="baseline"/>
         <w:rPr>
+          <w:rStyle w:val="eop"/>
+          <w:rFonts w:ascii="Arial" w:hAnsi="Arial" w:cs="Arial"/>
+          <w:sz w:val="32"/>
+          <w:szCs w:val="32"/>
+          <w:u w:val="single"/>
+        </w:rPr>
+      </w:pPr>
+      <w:r>
+        <w:rPr>
+          <w:rStyle w:val="normaltextrun"/>
+          <w:rFonts w:ascii="Arial" w:hAnsi="Arial" w:cs="Arial"/>
+          <w:sz w:val="32"/>
+          <w:szCs w:val="32"/>
+          <w:u w:val="single"/>
+        </w:rPr>
+        <w:t>Ingredients</w:t>
+      </w:r>
+      <w:r>
+        <w:rPr>
+          <w:rStyle w:val="eop"/>
+          <w:rFonts w:ascii="Arial" w:hAnsi="Arial" w:cs="Arial"/>
+          <w:sz w:val="32"/>
+          <w:szCs w:val="32"/>
+          <w:u w:val="single"/>
+        </w:rPr>
+        <w:t> </w:t>
+      </w:r>
+    </w:p>
+    <w:p>
+      <w:pPr>
+        <w:rPr>
+          <w:rFonts w:ascii="Arial" w:hAnsi="Arial" w:cs="Arial"/>
+        </w:rPr>
+      </w:pPr>
+    </w:p>
+    <w:p>
+      <w:pPr>
+        <w:rPr>
+          <w:rFonts w:ascii="Arial" w:hAnsi="Arial" w:cs="Arial"/>
+        </w:rPr>
+      </w:pPr>
+      <w:proofErr w:type="spellStart"/>
+      <w:r>
+        <w:rPr>
+          <w:rFonts w:ascii="Arial" w:hAnsi="Arial" w:cs="Arial"/>
+        </w:rPr>
+        <w:t>Fluxweed</w:t>
+      </w:r>
+      <w:proofErr w:type="spellEnd"/>
+      <w:r>
+        <w:rPr>
+          <w:rFonts w:ascii="Arial" w:hAnsi="Arial" w:cs="Arial"/>
+        </w:rPr>
+        <w:t>, Knotgrass, Lacewing flies, Leeches, Horn of Bicorn, Boomslang skin, and a piece of the person you’re turning into.</w:t>
+      </w:r>
+    </w:p>
+    <w:p>
+      <w:pPr>
+        <w:pStyle w:val="paragraph"/>
+        <w:spacing w:before="0" w:beforeAutospacing="0" w:after="0" w:afterAutospacing="0"/>
+        <w:textAlignment w:val="baseline"/>
+        <w:rPr>
+          <w:rStyle w:val="eop"/>
+          <w:rFonts w:ascii="Arial" w:hAnsi="Arial" w:cs="Arial"/>
+          <w:sz w:val="32"/>
+          <w:szCs w:val="32"/>
+          <w:u w:val="single"/>
+        </w:rPr>
+      </w:pPr>
+      <w:r>
+        <w:rPr>
+          <w:rStyle w:val="normaltextrun"/>
+          <w:rFonts w:ascii="Arial" w:hAnsi="Arial" w:cs="Arial"/>
+          <w:sz w:val="32"/>
+          <w:szCs w:val="32"/>
+          <w:u w:val="single"/>
+        </w:rPr>
+        <w:t>Main content</w:t>
+      </w:r>
+      <w:r>
+        <w:rPr>
+          <w:rStyle w:val="eop"/>
+          <w:rFonts w:ascii="Arial" w:hAnsi="Arial" w:cs="Arial"/>
+          <w:sz w:val="32"/>
+          <w:szCs w:val="32"/>
+          <w:u w:val="single"/>
+        </w:rPr>
+        <w:t> </w:t>
+      </w:r>
+    </w:p>
+    <w:p>
+      <w:pPr>
+        <w:pStyle w:val="paragraph"/>
+        <w:spacing w:before="0" w:beforeAutospacing="0" w:after="0" w:afterAutospacing="0"/>
+        <w:textAlignment w:val="baseline"/>
+        <w:rPr>
+          <w:rStyle w:val="eop"/>
+          <w:rFonts w:ascii="Arial" w:hAnsi="Arial" w:cs="Arial"/>
+          <w:sz w:val="32"/>
+          <w:szCs w:val="32"/>
+          <w:u w:val="single"/>
+        </w:rPr>
+      </w:pPr>
+    </w:p>
+    <w:p>
+      <w:pPr>
+        <w:pStyle w:val="paragraph"/>
+        <w:spacing w:before="0" w:beforeAutospacing="0" w:after="0" w:afterAutospacing="0"/>
+        <w:textAlignment w:val="baseline"/>
+        <w:rPr>
           <w:rFonts w:ascii="Arial" w:hAnsi="Arial" w:cs="Arial"/>
           <w:sz w:val="18"/>
           <w:szCs w:val="18"/>
           <w:u w:val="single"/>
         </w:rPr>
       </w:pPr>
-      <w:r>
-        <w:rPr>
-          <w:rStyle w:val="normaltextrun"/>
-          <w:rFonts w:ascii="Arial" w:hAnsi="Arial" w:cs="Arial"/>
-          <w:sz w:val="32"/>
-          <w:szCs w:val="32"/>
-          <w:u w:val="single"/>
-        </w:rPr>
-        <w:t>Main content</w:t>
-      </w:r>
-      <w:r>
-        <w:rPr>
-          <w:rStyle w:val="eop"/>
-          <w:rFonts w:ascii="Arial" w:hAnsi="Arial" w:cs="Arial"/>
-          <w:sz w:val="32"/>
-          <w:szCs w:val="32"/>
-          <w:u w:val="single"/>
-        </w:rPr>
-        <w:t> </w:t>
-      </w:r>
     </w:p>
     <w:p>
       <w:pPr>
@@ -491,6 +581,7 @@
         <w:rPr>
           <w:rFonts w:ascii="Arial" w:hAnsi="Arial" w:cs="Arial"/>
         </w:rPr>
+        <w:lastRenderedPageBreak/>
         <w:t>Add 1 measure of bicorn horn to the mortar, crush to a fine powder, then add one measure of the crushed horn to the cauldron.</w:t>
       </w:r>
     </w:p>
@@ -543,7 +634,6 @@
         <w:rPr>
           <w:rFonts w:ascii="Arial" w:hAnsi="Arial" w:cs="Arial"/>
         </w:rPr>
-        <w:lastRenderedPageBreak/>
         <w:t>Add 1 additional scoop of lacewings to the cauldron.</w:t>
       </w:r>
     </w:p>
@@ -557,21 +647,7 @@
         <w:rPr>
           <w:rFonts w:ascii="Arial" w:hAnsi="Arial" w:cs="Arial"/>
         </w:rPr>
-        <w:t xml:space="preserve">Stir 3 times, </w:t>
-      </w:r>
-      <w:proofErr w:type="gramStart"/>
-      <w:r>
-        <w:rPr>
-          <w:rFonts w:ascii="Arial" w:hAnsi="Arial" w:cs="Arial"/>
-        </w:rPr>
-        <w:t>counter-clockwise</w:t>
-      </w:r>
-      <w:proofErr w:type="gramEnd"/>
-      <w:r>
-        <w:rPr>
-          <w:rFonts w:ascii="Arial" w:hAnsi="Arial" w:cs="Arial"/>
-        </w:rPr>
-        <w:t>.</w:t>
+        <w:t>Stir 3 times, counter-clockwise.</w:t>
       </w:r>
     </w:p>
     <w:p>
@@ -2298,6 +2374,12 @@
 </file>
 
 <file path=customXml/item1.xml><?xml version="1.0" encoding="utf-8"?>
+<p:properties xmlns:p="http://schemas.microsoft.com/office/2006/metadata/properties" xmlns:xsi="http://www.w3.org/2001/XMLSchema-instance" xmlns:pc="http://schemas.microsoft.com/office/infopath/2007/PartnerControls">
+  <documentManagement/>
+</p:properties>
+</file>
+
+<file path=customXml/item2.xml><?xml version="1.0" encoding="utf-8"?>
 <LabArchives xmlns:xsi="http://www.w3.org/2001/XMLSchema-instance" xmlns:xsd="http://www.w3.org/2001/XMLSchema">
   <BaseUri>https://mynotebook.labarchives.com</BaseUri>
   <eid>MzUyLjN8NjczMzIxLzI3MS9FbnRyeVBhcnQvNDYwNTQxOTI3fDg5NC4z</eid>
@@ -2306,7 +2388,7 @@
 </LabArchives>
 </file>
 
-<file path=customXml/item2.xml><?xml version="1.0" encoding="utf-8"?>
+<file path=customXml/item3.xml><?xml version="1.0" encoding="utf-8"?>
 <ct:contentTypeSchema xmlns:ct="http://schemas.microsoft.com/office/2006/metadata/contentType" xmlns:ma="http://schemas.microsoft.com/office/2006/metadata/properties/metaAttributes" ct:_="" ma:_="" ma:contentTypeName="Document" ma:contentTypeID="0x010100965EA08FA511AE4C9FFF632E6536ED13" ma:contentTypeVersion="13" ma:contentTypeDescription="Create a new document." ma:contentTypeScope="" ma:versionID="abfa450e2c882fa05ec7f6a4b4016779">
   <xsd:schema xmlns:xsd="http://www.w3.org/2001/XMLSchema" xmlns:xs="http://www.w3.org/2001/XMLSchema" xmlns:p="http://schemas.microsoft.com/office/2006/metadata/properties" xmlns:ns2="5d5a2885-0f9b-4d04-9bc1-f867a2376b8a" xmlns:ns3="6cbc0c5a-d948-46e5-8624-1bad210f77c7" targetNamespace="http://schemas.microsoft.com/office/2006/metadata/properties" ma:root="true" ma:fieldsID="53678093842f3275b6926b32e7a9c141" ns2:_="" ns3:_="">
     <xsd:import namespace="5d5a2885-0f9b-4d04-9bc1-f867a2376b8a"/>
@@ -2529,7 +2611,7 @@
 </ct:contentTypeSchema>
 </file>
 
-<file path=customXml/item3.xml><?xml version="1.0" encoding="utf-8"?>
+<file path=customXml/item4.xml><?xml version="1.0" encoding="utf-8"?>
 <LabArchives xmlns:xsi="http://www.w3.org/2001/XMLSchema-instance" xmlns:xsd="http://www.w3.org/2001/XMLSchema">
   <BaseUri>https://mynotebook.labarchives.com</BaseUri>
   <eid>MzUyLjN8NjczMzIxLzI3MS9FbnRyeVBhcnQvNDYwNTQxOTI3fDg5NC4z</eid>
@@ -2538,13 +2620,16 @@
 </LabArchives>
 </file>
 
-<file path=customXml/item4.xml><?xml version="1.0" encoding="utf-8"?>
-<p:properties xmlns:p="http://schemas.microsoft.com/office/2006/metadata/properties" xmlns:xsi="http://www.w3.org/2001/XMLSchema-instance" xmlns:pc="http://schemas.microsoft.com/office/infopath/2007/PartnerControls">
-  <documentManagement/>
-</p:properties>
+<file path=customXml/itemProps1.xml><?xml version="1.0" encoding="utf-8"?>
+<ds:datastoreItem xmlns:ds="http://schemas.openxmlformats.org/officeDocument/2006/customXml" ds:itemID="{A7541A85-9D77-4145-8310-1824AE670514}">
+  <ds:schemaRefs>
+    <ds:schemaRef ds:uri="http://schemas.microsoft.com/office/2006/metadata/properties"/>
+    <ds:schemaRef ds:uri="http://schemas.microsoft.com/office/infopath/2007/PartnerControls"/>
+  </ds:schemaRefs>
+</ds:datastoreItem>
 </file>
 
-<file path=customXml/itemProps1.xml><?xml version="1.0" encoding="utf-8"?>
+<file path=customXml/itemProps2.xml><?xml version="1.0" encoding="utf-8"?>
 <ds:datastoreItem xmlns:ds="http://schemas.openxmlformats.org/officeDocument/2006/customXml" ds:itemID="{85AD0BF6-C1C9-40BC-B35B-C36D621C0F4A}">
   <ds:schemaRefs>
     <ds:schemaRef ds:uri="http://www.w3.org/2001/XMLSchema"/>
@@ -2552,7 +2637,7 @@
 </ds:datastoreItem>
 </file>
 
-<file path=customXml/itemProps2.xml><?xml version="1.0" encoding="utf-8"?>
+<file path=customXml/itemProps3.xml><?xml version="1.0" encoding="utf-8"?>
 <ds:datastoreItem xmlns:ds="http://schemas.openxmlformats.org/officeDocument/2006/customXml" ds:itemID="{DF85E5A9-59F4-4987-87CB-96A31AD224C0}">
   <ds:schemaRefs>
     <ds:schemaRef ds:uri="http://schemas.microsoft.com/office/2006/metadata/contentType"/>
@@ -2571,19 +2656,10 @@
 </ds:datastoreItem>
 </file>
 
-<file path=customXml/itemProps3.xml><?xml version="1.0" encoding="utf-8"?>
+<file path=customXml/itemProps4.xml><?xml version="1.0" encoding="utf-8"?>
 <ds:datastoreItem xmlns:ds="http://schemas.openxmlformats.org/officeDocument/2006/customXml" ds:itemID="{85AD0BF6-C1C9-40BC-B35B-C36D621C0F4A}">
   <ds:schemaRefs>
     <ds:schemaRef ds:uri="http://www.w3.org/2001/XMLSchema"/>
   </ds:schemaRefs>
 </ds:datastoreItem>
-</file>
-
-<file path=customXml/itemProps4.xml><?xml version="1.0" encoding="utf-8"?>
-<ds:datastoreItem xmlns:ds="http://schemas.openxmlformats.org/officeDocument/2006/customXml" ds:itemID="{A7541A85-9D77-4145-8310-1824AE670514}">
-  <ds:schemaRefs>
-    <ds:schemaRef ds:uri="http://schemas.microsoft.com/office/2006/metadata/properties"/>
-    <ds:schemaRef ds:uri="http://schemas.microsoft.com/office/infopath/2007/PartnerControls"/>
-  </ds:schemaRefs>
-</ds:datastoreItem>
 </file>
</xml_diff>